<commit_message>
Matriz de trazabilidad, Actualización pruebas. Correcciones de nombre.
</commit_message>
<xml_diff>
--- a/02 Implementación de software/02.5 Pruebas/IdiomasITSZN_Plan de pruebas_v03.docx
+++ b/02 Implementación de software/02.5 Pruebas/IdiomasITSZN_Plan de pruebas_v03.docx
@@ -1,6 +1,6 @@
 
 <file path=word/document.xml><?xml version="1.0" encoding="utf-8"?>
-<w:document xmlns:wpc="http://schemas.microsoft.com/office/word/2010/wordprocessingCanvas" xmlns:cx="http://schemas.microsoft.com/office/drawing/2014/chartex" xmlns:cx1="http://schemas.microsoft.com/office/drawing/2015/9/8/chartex" xmlns:cx2="http://schemas.microsoft.com/office/drawing/2015/10/21/chartex" xmlns:cx3="http://schemas.microsoft.com/office/drawing/2016/5/9/chartex" xmlns:cx4="http://schemas.microsoft.com/office/drawing/2016/5/10/chartex" xmlns:cx5="http://schemas.microsoft.com/office/drawing/2016/5/11/chartex" xmlns:cx6="http://schemas.microsoft.com/office/drawing/2016/5/12/chartex" xmlns:cx7="http://schemas.microsoft.com/office/drawing/2016/5/13/chartex" xmlns:cx8="http://schemas.microsoft.com/office/drawing/2016/5/14/chartex" xmlns:mc="http://schemas.openxmlformats.org/markup-compatibility/2006" xmlns:aink="http://schemas.microsoft.com/office/drawing/2016/ink" xmlns:am3d="http://schemas.microsoft.com/office/drawing/2017/model3d" xmlns:o="urn:schemas-microsoft-com:office:office" xmlns:r="http://schemas.openxmlformats.org/officeDocument/2006/relationships" xmlns:m="http://schemas.openxmlformats.org/officeDocument/2006/math" xmlns:v="urn:schemas-microsoft-com:vml" xmlns:wp14="http://schemas.microsoft.com/office/word/2010/wordprocessingDrawing" xmlns:wp="http://schemas.openxmlformats.org/drawingml/2006/wordprocessingDrawing" xmlns:w10="urn:schemas-microsoft-com:office:word" xmlns:w="http://schemas.openxmlformats.org/wordprocessingml/2006/main" xmlns:w14="http://schemas.microsoft.com/office/word/2010/wordml" xmlns:w15="http://schemas.microsoft.com/office/word/2012/wordml" xmlns:w16cid="http://schemas.microsoft.com/office/word/2016/wordml/cid" xmlns:w16se="http://schemas.microsoft.com/office/word/2015/wordml/symex" xmlns:wpg="http://schemas.microsoft.com/office/word/2010/wordprocessingGroup" xmlns:wpi="http://schemas.microsoft.com/office/word/2010/wordprocessingInk" xmlns:wne="http://schemas.microsoft.com/office/word/2006/wordml" xmlns:wps="http://schemas.microsoft.com/office/word/2010/wordprocessingShape" mc:Ignorable="w14 w15 w16se w16cid wp14">
+<w:document xmlns:wpc="http://schemas.microsoft.com/office/word/2010/wordprocessingCanvas" xmlns:cx="http://schemas.microsoft.com/office/drawing/2014/chartex" xmlns:mc="http://schemas.openxmlformats.org/markup-compatibility/2006" xmlns:o="urn:schemas-microsoft-com:office:office" xmlns:r="http://schemas.openxmlformats.org/officeDocument/2006/relationships" xmlns:m="http://schemas.openxmlformats.org/officeDocument/2006/math" xmlns:v="urn:schemas-microsoft-com:vml" xmlns:wp14="http://schemas.microsoft.com/office/word/2010/wordprocessingDrawing" xmlns:wp="http://schemas.openxmlformats.org/drawingml/2006/wordprocessingDrawing" xmlns:w10="urn:schemas-microsoft-com:office:word" xmlns:w="http://schemas.openxmlformats.org/wordprocessingml/2006/main" xmlns:w14="http://schemas.microsoft.com/office/word/2010/wordml" xmlns:w15="http://schemas.microsoft.com/office/word/2012/wordml" xmlns:w16se="http://schemas.microsoft.com/office/word/2015/wordml/symex" xmlns:wpg="http://schemas.microsoft.com/office/word/2010/wordprocessingGroup" xmlns:wpi="http://schemas.microsoft.com/office/word/2010/wordprocessingInk" xmlns:wne="http://schemas.microsoft.com/office/word/2006/wordml" xmlns:wps="http://schemas.microsoft.com/office/word/2010/wordprocessingShape" mc:Ignorable="w14 w15 w16se wp14">
   <w:body>
     <w:p>
       <w:pPr>
@@ -425,6 +425,92 @@
                 <w:lang w:val="es-MX" w:eastAsia="es-MX"/>
               </w:rPr>
               <w:t>Ejecución de pruebas de HU1</w:t>
+            </w:r>
+          </w:p>
+        </w:tc>
+        <w:tc>
+          <w:tcPr>
+            <w:tcW w:w="0" w:type="auto"/>
+          </w:tcPr>
+          <w:p>
+            <w:pPr>
+              <w:jc w:val="center"/>
+              <w:rPr>
+                <w:rFonts w:ascii="Arial" w:hAnsi="Arial" w:cs="Arial"/>
+                <w:lang w:val="es-MX" w:eastAsia="es-MX"/>
+              </w:rPr>
+            </w:pPr>
+            <w:r>
+              <w:rPr>
+                <w:rFonts w:ascii="Arial" w:hAnsi="Arial" w:cs="Arial"/>
+                <w:lang w:val="es-MX" w:eastAsia="es-MX"/>
+              </w:rPr>
+              <w:t>DAS</w:t>
+            </w:r>
+          </w:p>
+        </w:tc>
+      </w:tr>
+      <w:tr>
+        <w:tc>
+          <w:tcPr>
+            <w:tcW w:w="0" w:type="auto"/>
+          </w:tcPr>
+          <w:p>
+            <w:pPr>
+              <w:jc w:val="center"/>
+              <w:rPr>
+                <w:rFonts w:ascii="Arial" w:hAnsi="Arial" w:cs="Arial"/>
+                <w:lang w:val="es-MX" w:eastAsia="es-MX"/>
+              </w:rPr>
+            </w:pPr>
+            <w:r>
+              <w:rPr>
+                <w:rFonts w:ascii="Arial" w:hAnsi="Arial" w:cs="Arial"/>
+                <w:lang w:val="es-MX" w:eastAsia="es-MX"/>
+              </w:rPr>
+              <w:t>03</w:t>
+            </w:r>
+          </w:p>
+        </w:tc>
+        <w:tc>
+          <w:tcPr>
+            <w:tcW w:w="0" w:type="auto"/>
+          </w:tcPr>
+          <w:p>
+            <w:pPr>
+              <w:jc w:val="center"/>
+              <w:rPr>
+                <w:rFonts w:ascii="Arial" w:hAnsi="Arial" w:cs="Arial"/>
+                <w:lang w:val="es-MX" w:eastAsia="es-MX"/>
+              </w:rPr>
+            </w:pPr>
+            <w:r>
+              <w:rPr>
+                <w:rFonts w:ascii="Arial" w:hAnsi="Arial" w:cs="Arial"/>
+                <w:lang w:val="es-MX" w:eastAsia="es-MX"/>
+              </w:rPr>
+              <w:t>2018/02/22</w:t>
+            </w:r>
+          </w:p>
+        </w:tc>
+        <w:tc>
+          <w:tcPr>
+            <w:tcW w:w="0" w:type="auto"/>
+          </w:tcPr>
+          <w:p>
+            <w:pPr>
+              <w:jc w:val="center"/>
+              <w:rPr>
+                <w:rFonts w:ascii="Arial" w:hAnsi="Arial" w:cs="Arial"/>
+                <w:lang w:val="es-MX" w:eastAsia="es-MX"/>
+              </w:rPr>
+            </w:pPr>
+            <w:r>
+              <w:rPr>
+                <w:rFonts w:ascii="Arial" w:hAnsi="Arial" w:cs="Arial"/>
+                <w:lang w:val="es-MX" w:eastAsia="es-MX"/>
+              </w:rPr>
+              <w:t>Ejecución de pruebas de HU4 y HU5</w:t>
             </w:r>
           </w:p>
         </w:tc>
@@ -4000,10 +4086,10 @@
                   <v:path o:extrusionok="f" gradientshapeok="t" o:connecttype="rect"/>
                   <o:lock v:ext="edit" aspectratio="t"/>
                 </v:shapetype>
-                <v:shape id="_x0000_i1025" type="#_x0000_t75" style="width:186pt;height:63pt" o:ole="">
+                <v:shape id="_x0000_i1025" type="#_x0000_t75" style="width:185.95pt;height:63.25pt" o:ole="">
                   <v:imagedata r:id="rId9" o:title=""/>
                 </v:shape>
-                <o:OLEObject Type="Embed" ProgID="PBrush" ShapeID="_x0000_i1025" DrawAspect="Content" ObjectID="_1581129768" r:id="rId10"/>
+                <o:OLEObject Type="Embed" ProgID="PBrush" ShapeID="_x0000_i1025" DrawAspect="Content" ObjectID="_1581827768" r:id="rId10"/>
               </w:object>
             </w:r>
           </w:p>
@@ -4129,10 +4215,10 @@
                 <w:lang w:val="es-MX"/>
               </w:rPr>
               <w:object w:dxaOrig="465" w:dyaOrig="435">
-                <v:shape id="_x0000_i1026" type="#_x0000_t75" style="width:23.25pt;height:21.75pt" o:ole="">
+                <v:shape id="_x0000_i1026" type="#_x0000_t75" style="width:23.15pt;height:21.9pt" o:ole="">
                   <v:imagedata r:id="rId12" o:title=""/>
                 </v:shape>
-                <o:OLEObject Type="Embed" ProgID="PBrush" ShapeID="_x0000_i1026" DrawAspect="Content" ObjectID="_1581129769" r:id="rId13"/>
+                <o:OLEObject Type="Embed" ProgID="PBrush" ShapeID="_x0000_i1026" DrawAspect="Content" ObjectID="_1581827769" r:id="rId13"/>
               </w:object>
             </w:r>
           </w:p>
@@ -4459,10 +4545,10 @@
             </w:pPr>
             <w:r>
               <w:object w:dxaOrig="3720" w:dyaOrig="1110">
-                <v:shape id="_x0000_i1027" type="#_x0000_t75" style="width:186pt;height:55.5pt" o:ole="">
+                <v:shape id="_x0000_i1027" type="#_x0000_t75" style="width:185.95pt;height:55.7pt" o:ole="">
                   <v:imagedata r:id="rId14" o:title=""/>
                 </v:shape>
-                <o:OLEObject Type="Embed" ProgID="PBrush" ShapeID="_x0000_i1027" DrawAspect="Content" ObjectID="_1581129770" r:id="rId15"/>
+                <o:OLEObject Type="Embed" ProgID="PBrush" ShapeID="_x0000_i1027" DrawAspect="Content" ObjectID="_1581827770" r:id="rId15"/>
               </w:object>
             </w:r>
           </w:p>
@@ -4681,10 +4767,10 @@
                 <w:lang w:val="es-MX"/>
               </w:rPr>
               <w:object w:dxaOrig="465" w:dyaOrig="435">
-                <v:shape id="_x0000_i1028" type="#_x0000_t75" style="width:23.25pt;height:21.75pt" o:ole="">
+                <v:shape id="_x0000_i1028" type="#_x0000_t75" style="width:23.15pt;height:21.9pt" o:ole="">
                   <v:imagedata r:id="rId12" o:title=""/>
                 </v:shape>
-                <o:OLEObject Type="Embed" ProgID="PBrush" ShapeID="_x0000_i1028" DrawAspect="Content" ObjectID="_1581129771" r:id="rId19"/>
+                <o:OLEObject Type="Embed" ProgID="PBrush" ShapeID="_x0000_i1028" DrawAspect="Content" ObjectID="_1581827771" r:id="rId19"/>
               </w:object>
             </w:r>
           </w:p>
@@ -5041,10 +5127,10 @@
             </w:pPr>
             <w:r>
               <w:object w:dxaOrig="3630" w:dyaOrig="1230">
-                <v:shape id="_x0000_i1029" type="#_x0000_t75" style="width:181.5pt;height:62.25pt" o:ole="">
+                <v:shape id="_x0000_i1029" type="#_x0000_t75" style="width:181.55pt;height:62pt" o:ole="">
                   <v:imagedata r:id="rId20" o:title=""/>
                 </v:shape>
-                <o:OLEObject Type="Embed" ProgID="PBrush" ShapeID="_x0000_i1029" DrawAspect="Content" ObjectID="_1581129772" r:id="rId21"/>
+                <o:OLEObject Type="Embed" ProgID="PBrush" ShapeID="_x0000_i1029" DrawAspect="Content" ObjectID="_1581827772" r:id="rId21"/>
               </w:object>
             </w:r>
           </w:p>
@@ -5263,10 +5349,10 @@
                 <w:lang w:val="es-MX"/>
               </w:rPr>
               <w:object w:dxaOrig="465" w:dyaOrig="435">
-                <v:shape id="_x0000_i1030" type="#_x0000_t75" style="width:23.25pt;height:21.75pt" o:ole="">
+                <v:shape id="_x0000_i1030" type="#_x0000_t75" style="width:23.15pt;height:21.9pt" o:ole="">
                   <v:imagedata r:id="rId12" o:title=""/>
                 </v:shape>
-                <o:OLEObject Type="Embed" ProgID="PBrush" ShapeID="_x0000_i1030" DrawAspect="Content" ObjectID="_1581129773" r:id="rId25"/>
+                <o:OLEObject Type="Embed" ProgID="PBrush" ShapeID="_x0000_i1030" DrawAspect="Content" ObjectID="_1581827773" r:id="rId25"/>
               </w:object>
             </w:r>
           </w:p>
@@ -5720,10 +5806,10 @@
             </w:pPr>
             <w:r>
               <w:object w:dxaOrig="3555" w:dyaOrig="1500">
-                <v:shape id="_x0000_i1031" type="#_x0000_t75" style="width:177.75pt;height:74.25pt" o:ole="">
+                <v:shape id="_x0000_i1031" type="#_x0000_t75" style="width:177.8pt;height:74.5pt" o:ole="">
                   <v:imagedata r:id="rId26" o:title=""/>
                 </v:shape>
-                <o:OLEObject Type="Embed" ProgID="PBrush" ShapeID="_x0000_i1031" DrawAspect="Content" ObjectID="_1581129774" r:id="rId27"/>
+                <o:OLEObject Type="Embed" ProgID="PBrush" ShapeID="_x0000_i1031" DrawAspect="Content" ObjectID="_1581827774" r:id="rId27"/>
               </w:object>
             </w:r>
           </w:p>
@@ -6239,10 +6325,10 @@
             </w:pPr>
             <w:r>
               <w:object w:dxaOrig="4035" w:dyaOrig="660">
-                <v:shape id="_x0000_i1032" type="#_x0000_t75" style="width:202.5pt;height:33.75pt" o:ole="">
+                <v:shape id="_x0000_i1032" type="#_x0000_t75" style="width:202.85pt;height:33.8pt" o:ole="">
                   <v:imagedata r:id="rId30" o:title=""/>
                 </v:shape>
-                <o:OLEObject Type="Embed" ProgID="PBrush" ShapeID="_x0000_i1032" DrawAspect="Content" ObjectID="_1581129775" r:id="rId31"/>
+                <o:OLEObject Type="Embed" ProgID="PBrush" ShapeID="_x0000_i1032" DrawAspect="Content" ObjectID="_1581827775" r:id="rId31"/>
               </w:object>
             </w:r>
           </w:p>
@@ -6283,6 +6369,7 @@
             <w:r>
               <w:rPr>
                 <w:noProof/>
+                <w:lang w:val="es-MX" w:eastAsia="es-MX"/>
               </w:rPr>
               <w:drawing>
                 <wp:inline distT="0" distB="0" distL="0" distR="0" wp14:anchorId="06B52F21" wp14:editId="69B35F2D">
@@ -6360,10 +6447,10 @@
                 <w:lang w:val="es-MX"/>
               </w:rPr>
               <w:object w:dxaOrig="465" w:dyaOrig="435">
-                <v:shape id="_x0000_i1037" type="#_x0000_t75" style="width:23.25pt;height:21.75pt" o:ole="">
+                <v:shape id="_x0000_i1033" type="#_x0000_t75" style="width:23.15pt;height:21.9pt" o:ole="">
                   <v:imagedata r:id="rId12" o:title=""/>
                 </v:shape>
-                <o:OLEObject Type="Embed" ProgID="PBrush" ShapeID="_x0000_i1037" DrawAspect="Content" ObjectID="_1581129776" r:id="rId33"/>
+                <o:OLEObject Type="Embed" ProgID="PBrush" ShapeID="_x0000_i1033" DrawAspect="Content" ObjectID="_1581827776" r:id="rId33"/>
               </w:object>
             </w:r>
           </w:p>
@@ -6944,10 +7031,10 @@
             </w:pPr>
             <w:r>
               <w:object w:dxaOrig="4005" w:dyaOrig="765">
-                <v:shape id="_x0000_i1033" type="#_x0000_t75" style="width:199.5pt;height:38.25pt" o:ole="">
+                <v:shape id="_x0000_i1034" type="#_x0000_t75" style="width:199.7pt;height:38.2pt" o:ole="">
                   <v:imagedata r:id="rId34" o:title=""/>
                 </v:shape>
-                <o:OLEObject Type="Embed" ProgID="PBrush" ShapeID="_x0000_i1033" DrawAspect="Content" ObjectID="_1581129777" r:id="rId35"/>
+                <o:OLEObject Type="Embed" ProgID="PBrush" ShapeID="_x0000_i1034" DrawAspect="Content" ObjectID="_1581827777" r:id="rId35"/>
               </w:object>
             </w:r>
           </w:p>
@@ -6989,6 +7076,7 @@
             <w:r>
               <w:rPr>
                 <w:noProof/>
+                <w:lang w:val="es-MX" w:eastAsia="es-MX"/>
               </w:rPr>
               <w:drawing>
                 <wp:inline distT="0" distB="0" distL="0" distR="0" wp14:anchorId="3FB44BB0" wp14:editId="4D990E1F">
@@ -7066,14 +7154,12 @@
                 <w:lang w:val="es-MX"/>
               </w:rPr>
               <w:object w:dxaOrig="465" w:dyaOrig="435">
-                <v:shape id="_x0000_i1043" type="#_x0000_t75" style="width:23.25pt;height:21.75pt" o:ole="">
+                <v:shape id="_x0000_i1035" type="#_x0000_t75" style="width:23.15pt;height:21.9pt" o:ole="">
                   <v:imagedata r:id="rId12" o:title=""/>
                 </v:shape>
-                <o:OLEObject Type="Embed" ProgID="PBrush" ShapeID="_x0000_i1043" DrawAspect="Content" ObjectID="_1581129778" r:id="rId37"/>
+                <o:OLEObject Type="Embed" ProgID="PBrush" ShapeID="_x0000_i1035" DrawAspect="Content" ObjectID="_1581827778" r:id="rId37"/>
               </w:object>
             </w:r>
-            <w:bookmarkStart w:id="17" w:name="_GoBack"/>
-            <w:bookmarkEnd w:id="17"/>
           </w:p>
         </w:tc>
       </w:tr>
@@ -7092,12 +7178,413 @@
           <w:lang w:val="es-MX"/>
         </w:rPr>
       </w:pPr>
-      <w:bookmarkStart w:id="18" w:name="_Toc506970155"/>
+      <w:bookmarkStart w:id="17" w:name="_Toc506970155"/>
       <w:r>
         <w:rPr>
           <w:lang w:val="es-MX"/>
         </w:rPr>
         <w:t>Caso de prueba 7</w:t>
+      </w:r>
+      <w:bookmarkEnd w:id="17"/>
+    </w:p>
+    <w:tbl>
+      <w:tblPr>
+        <w:tblStyle w:val="Tablaconcuadrcula"/>
+        <w:tblW w:w="13260" w:type="dxa"/>
+        <w:tblLook w:val="04A0" w:firstRow="1" w:lastRow="0" w:firstColumn="1" w:lastColumn="0" w:noHBand="0" w:noVBand="1"/>
+      </w:tblPr>
+      <w:tblGrid>
+        <w:gridCol w:w="1696"/>
+        <w:gridCol w:w="12276"/>
+      </w:tblGrid>
+      <w:tr>
+        <w:trPr>
+          <w:trHeight w:val="269"/>
+        </w:trPr>
+        <w:tc>
+          <w:tcPr>
+            <w:tcW w:w="2293" w:type="dxa"/>
+          </w:tcPr>
+          <w:p>
+            <w:pPr>
+              <w:rPr>
+                <w:lang w:val="es-MX"/>
+              </w:rPr>
+            </w:pPr>
+            <w:r>
+              <w:rPr>
+                <w:lang w:val="es-MX"/>
+              </w:rPr>
+              <w:t>ID prueba</w:t>
+            </w:r>
+          </w:p>
+        </w:tc>
+        <w:tc>
+          <w:tcPr>
+            <w:tcW w:w="10967" w:type="dxa"/>
+          </w:tcPr>
+          <w:p>
+            <w:pPr>
+              <w:rPr>
+                <w:lang w:val="es-MX"/>
+              </w:rPr>
+            </w:pPr>
+            <w:r>
+              <w:rPr>
+                <w:lang w:val="es-MX"/>
+              </w:rPr>
+              <w:t>7</w:t>
+            </w:r>
+          </w:p>
+        </w:tc>
+      </w:tr>
+      <w:tr>
+        <w:trPr>
+          <w:trHeight w:val="269"/>
+        </w:trPr>
+        <w:tc>
+          <w:tcPr>
+            <w:tcW w:w="2293" w:type="dxa"/>
+          </w:tcPr>
+          <w:p>
+            <w:pPr>
+              <w:rPr>
+                <w:lang w:val="es-MX"/>
+              </w:rPr>
+            </w:pPr>
+            <w:r>
+              <w:rPr>
+                <w:lang w:val="es-MX"/>
+              </w:rPr>
+              <w:t>Tipo</w:t>
+            </w:r>
+          </w:p>
+        </w:tc>
+        <w:tc>
+          <w:tcPr>
+            <w:tcW w:w="10967" w:type="dxa"/>
+          </w:tcPr>
+          <w:p>
+            <w:pPr>
+              <w:rPr>
+                <w:lang w:val="es-MX"/>
+              </w:rPr>
+            </w:pPr>
+            <w:r>
+              <w:rPr>
+                <w:lang w:val="es-MX"/>
+              </w:rPr>
+              <w:t>Integración</w:t>
+            </w:r>
+          </w:p>
+        </w:tc>
+      </w:tr>
+      <w:tr>
+        <w:trPr>
+          <w:trHeight w:val="269"/>
+        </w:trPr>
+        <w:tc>
+          <w:tcPr>
+            <w:tcW w:w="2293" w:type="dxa"/>
+          </w:tcPr>
+          <w:p>
+            <w:pPr>
+              <w:rPr>
+                <w:lang w:val="es-MX"/>
+              </w:rPr>
+            </w:pPr>
+            <w:r>
+              <w:rPr>
+                <w:lang w:val="es-MX"/>
+              </w:rPr>
+              <w:lastRenderedPageBreak/>
+              <w:t>Descripción</w:t>
+            </w:r>
+          </w:p>
+        </w:tc>
+        <w:tc>
+          <w:tcPr>
+            <w:tcW w:w="10967" w:type="dxa"/>
+          </w:tcPr>
+          <w:p>
+            <w:pPr>
+              <w:rPr>
+                <w:lang w:val="es-MX"/>
+              </w:rPr>
+            </w:pPr>
+            <w:r>
+              <w:rPr>
+                <w:lang w:val="es-MX"/>
+              </w:rPr>
+              <w:t>Probar que se pueda visualizar el listado de exámenes TOEIC de un estudiante</w:t>
+            </w:r>
+          </w:p>
+        </w:tc>
+      </w:tr>
+      <w:tr>
+        <w:trPr>
+          <w:trHeight w:val="269"/>
+        </w:trPr>
+        <w:tc>
+          <w:tcPr>
+            <w:tcW w:w="2293" w:type="dxa"/>
+          </w:tcPr>
+          <w:p>
+            <w:pPr>
+              <w:rPr>
+                <w:lang w:val="es-MX"/>
+              </w:rPr>
+            </w:pPr>
+            <w:r>
+              <w:rPr>
+                <w:lang w:val="es-MX"/>
+              </w:rPr>
+              <w:t>Componente(s)</w:t>
+            </w:r>
+          </w:p>
+        </w:tc>
+        <w:tc>
+          <w:tcPr>
+            <w:tcW w:w="10967" w:type="dxa"/>
+          </w:tcPr>
+          <w:p>
+            <w:pPr>
+              <w:rPr>
+                <w:lang w:val="es-MX"/>
+              </w:rPr>
+            </w:pPr>
+          </w:p>
+        </w:tc>
+      </w:tr>
+      <w:tr>
+        <w:trPr>
+          <w:trHeight w:val="269"/>
+        </w:trPr>
+        <w:tc>
+          <w:tcPr>
+            <w:tcW w:w="2293" w:type="dxa"/>
+          </w:tcPr>
+          <w:p>
+            <w:pPr>
+              <w:rPr>
+                <w:lang w:val="es-MX"/>
+              </w:rPr>
+            </w:pPr>
+            <w:r>
+              <w:rPr>
+                <w:lang w:val="es-MX"/>
+              </w:rPr>
+              <w:t>Dependencias</w:t>
+            </w:r>
+          </w:p>
+        </w:tc>
+        <w:tc>
+          <w:tcPr>
+            <w:tcW w:w="10967" w:type="dxa"/>
+          </w:tcPr>
+          <w:p>
+            <w:pPr>
+              <w:rPr>
+                <w:lang w:val="es-MX"/>
+              </w:rPr>
+            </w:pPr>
+            <w:r>
+              <w:rPr>
+                <w:lang w:val="es-MX"/>
+              </w:rPr>
+              <w:t>Ninguna</w:t>
+            </w:r>
+          </w:p>
+        </w:tc>
+      </w:tr>
+      <w:tr>
+        <w:trPr>
+          <w:trHeight w:val="247"/>
+        </w:trPr>
+        <w:tc>
+          <w:tcPr>
+            <w:tcW w:w="2293" w:type="dxa"/>
+          </w:tcPr>
+          <w:p>
+            <w:pPr>
+              <w:rPr>
+                <w:lang w:val="es-MX"/>
+              </w:rPr>
+            </w:pPr>
+            <w:r>
+              <w:rPr>
+                <w:lang w:val="es-MX"/>
+              </w:rPr>
+              <w:t>Entradas</w:t>
+            </w:r>
+          </w:p>
+        </w:tc>
+        <w:tc>
+          <w:tcPr>
+            <w:tcW w:w="10967" w:type="dxa"/>
+          </w:tcPr>
+          <w:p>
+            <w:pPr>
+              <w:rPr>
+                <w:lang w:val="es-MX"/>
+              </w:rPr>
+            </w:pPr>
+            <w:r>
+              <w:rPr>
+                <w:lang w:val="es-MX"/>
+              </w:rPr>
+              <w:t xml:space="preserve">Seleccionar el estudiante: </w:t>
+            </w:r>
+            <w:r>
+              <w:rPr>
+                <w:lang w:val="es-MX"/>
+              </w:rPr>
+              <w:t>14010261</w:t>
+            </w:r>
+            <w:r>
+              <w:rPr>
+                <w:lang w:val="es-MX"/>
+              </w:rPr>
+              <w:tab/>
+              <w:t>RODRIGUEZ RIVAZ JOSE MANUEL</w:t>
+            </w:r>
+          </w:p>
+        </w:tc>
+      </w:tr>
+      <w:tr>
+        <w:trPr>
+          <w:trHeight w:val="292"/>
+        </w:trPr>
+        <w:tc>
+          <w:tcPr>
+            <w:tcW w:w="2293" w:type="dxa"/>
+          </w:tcPr>
+          <w:p>
+            <w:pPr>
+              <w:rPr>
+                <w:lang w:val="es-MX"/>
+              </w:rPr>
+            </w:pPr>
+            <w:r>
+              <w:rPr>
+                <w:lang w:val="es-MX"/>
+              </w:rPr>
+              <w:t>Salidas Esperadas</w:t>
+            </w:r>
+          </w:p>
+        </w:tc>
+        <w:tc>
+          <w:tcPr>
+            <w:tcW w:w="10967" w:type="dxa"/>
+          </w:tcPr>
+          <w:p>
+            <w:pPr>
+              <w:rPr>
+                <w:lang w:val="es-MX"/>
+              </w:rPr>
+            </w:pPr>
+            <w:r>
+              <w:object w:dxaOrig="16890" w:dyaOrig="1515">
+                <v:shape id="_x0000_i1043" type="#_x0000_t75" style="width:602.9pt;height:54.45pt" o:ole="">
+                  <v:imagedata r:id="rId38" o:title=""/>
+                </v:shape>
+                <o:OLEObject Type="Embed" ProgID="PBrush" ShapeID="_x0000_i1043" DrawAspect="Content" ObjectID="_1581827779" r:id="rId39"/>
+              </w:object>
+            </w:r>
+          </w:p>
+        </w:tc>
+      </w:tr>
+      <w:tr>
+        <w:trPr>
+          <w:trHeight w:val="587"/>
+        </w:trPr>
+        <w:tc>
+          <w:tcPr>
+            <w:tcW w:w="2293" w:type="dxa"/>
+          </w:tcPr>
+          <w:p>
+            <w:pPr>
+              <w:rPr>
+                <w:lang w:val="es-MX"/>
+              </w:rPr>
+            </w:pPr>
+            <w:r>
+              <w:rPr>
+                <w:lang w:val="es-MX"/>
+              </w:rPr>
+              <w:t>Salidas Obtenidas</w:t>
+            </w:r>
+          </w:p>
+        </w:tc>
+        <w:tc>
+          <w:tcPr>
+            <w:tcW w:w="10967" w:type="dxa"/>
+          </w:tcPr>
+          <w:p>
+            <w:pPr>
+              <w:rPr>
+                <w:lang w:val="es-MX"/>
+              </w:rPr>
+            </w:pPr>
+          </w:p>
+        </w:tc>
+      </w:tr>
+      <w:tr>
+        <w:trPr>
+          <w:trHeight w:val="247"/>
+        </w:trPr>
+        <w:tc>
+          <w:tcPr>
+            <w:tcW w:w="2293" w:type="dxa"/>
+          </w:tcPr>
+          <w:p>
+            <w:pPr>
+              <w:rPr>
+                <w:lang w:val="es-MX"/>
+              </w:rPr>
+            </w:pPr>
+            <w:r>
+              <w:rPr>
+                <w:lang w:val="es-MX"/>
+              </w:rPr>
+              <w:t>Evaluación</w:t>
+            </w:r>
+          </w:p>
+        </w:tc>
+        <w:tc>
+          <w:tcPr>
+            <w:tcW w:w="10967" w:type="dxa"/>
+          </w:tcPr>
+          <w:p>
+            <w:pPr>
+              <w:rPr>
+                <w:lang w:val="es-MX"/>
+              </w:rPr>
+            </w:pPr>
+          </w:p>
+        </w:tc>
+      </w:tr>
+    </w:tbl>
+    <w:p>
+      <w:pPr>
+        <w:rPr>
+          <w:lang w:val="es-MX"/>
+        </w:rPr>
+      </w:pPr>
+    </w:p>
+    <w:p>
+      <w:pPr>
+        <w:pStyle w:val="Ttulo2"/>
+        <w:rPr>
+          <w:lang w:val="es-MX"/>
+        </w:rPr>
+      </w:pPr>
+      <w:bookmarkStart w:id="18" w:name="_Toc506970156"/>
+      <w:r>
+        <w:rPr>
+          <w:lang w:val="es-MX"/>
+        </w:rPr>
+        <w:t>Caso de prueba 8</w:t>
       </w:r>
       <w:bookmarkEnd w:id="18"/>
     </w:p>
@@ -7108,8 +7595,8 @@
         <w:tblLook w:val="04A0" w:firstRow="1" w:lastRow="0" w:firstColumn="1" w:lastColumn="0" w:noHBand="0" w:noVBand="1"/>
       </w:tblPr>
       <w:tblGrid>
-        <w:gridCol w:w="2293"/>
-        <w:gridCol w:w="10967"/>
+        <w:gridCol w:w="1696"/>
+        <w:gridCol w:w="12181"/>
       </w:tblGrid>
       <w:tr>
         <w:trPr>
@@ -7147,7 +7634,7 @@
               <w:rPr>
                 <w:lang w:val="es-MX"/>
               </w:rPr>
-              <w:t>7</w:t>
+              <w:t>8</w:t>
             </w:r>
           </w:p>
         </w:tc>
@@ -7211,7 +7698,6 @@
               <w:rPr>
                 <w:lang w:val="es-MX"/>
               </w:rPr>
-              <w:lastRenderedPageBreak/>
               <w:t>Descripción</w:t>
             </w:r>
           </w:p>
@@ -7230,7 +7716,7 @@
               <w:rPr>
                 <w:lang w:val="es-MX"/>
               </w:rPr>
-              <w:t>Probar que se pueda visualizar el listado de exámenes TOEIC de un estudiante</w:t>
+              <w:t>Probar que se pueda agregar un examen de TOEIC a un estudiante</w:t>
             </w:r>
           </w:p>
         </w:tc>
@@ -7363,459 +7849,70 @@
               <w:t>RODRIGUEZ RIVAZ JOSE MANUEL</w:t>
             </w:r>
           </w:p>
-        </w:tc>
-      </w:tr>
-      <w:tr>
-        <w:trPr>
-          <w:trHeight w:val="292"/>
-        </w:trPr>
-        <w:tc>
-          <w:tcPr>
-            <w:tcW w:w="2293" w:type="dxa"/>
-          </w:tcPr>
-          <w:p>
-            <w:pPr>
-              <w:rPr>
-                <w:lang w:val="es-MX"/>
-              </w:rPr>
-            </w:pPr>
-            <w:r>
-              <w:rPr>
-                <w:lang w:val="es-MX"/>
-              </w:rPr>
-              <w:t>Salidas Esperadas</w:t>
-            </w:r>
-          </w:p>
-        </w:tc>
-        <w:tc>
-          <w:tcPr>
-            <w:tcW w:w="10967" w:type="dxa"/>
-          </w:tcPr>
-          <w:p>
-            <w:pPr>
-              <w:rPr>
-                <w:lang w:val="es-MX"/>
-              </w:rPr>
-            </w:pPr>
-            <w:r>
-              <w:object w:dxaOrig="5010" w:dyaOrig="600">
-                <v:shape id="_x0000_i1034" type="#_x0000_t75" style="width:250.5pt;height:30pt" o:ole="">
-                  <v:imagedata r:id="rId38" o:title=""/>
-                </v:shape>
-                <o:OLEObject Type="Embed" ProgID="PBrush" ShapeID="_x0000_i1034" DrawAspect="Content" ObjectID="_1581129779" r:id="rId39"/>
-              </w:object>
-            </w:r>
-          </w:p>
-        </w:tc>
-      </w:tr>
-      <w:tr>
-        <w:trPr>
-          <w:trHeight w:val="587"/>
-        </w:trPr>
-        <w:tc>
-          <w:tcPr>
-            <w:tcW w:w="2293" w:type="dxa"/>
-          </w:tcPr>
-          <w:p>
-            <w:pPr>
-              <w:rPr>
-                <w:lang w:val="es-MX"/>
-              </w:rPr>
-            </w:pPr>
-            <w:r>
-              <w:rPr>
-                <w:lang w:val="es-MX"/>
-              </w:rPr>
-              <w:t>Salidas Obtenidas</w:t>
-            </w:r>
-          </w:p>
-        </w:tc>
-        <w:tc>
-          <w:tcPr>
-            <w:tcW w:w="10967" w:type="dxa"/>
-          </w:tcPr>
-          <w:p>
-            <w:pPr>
-              <w:rPr>
-                <w:lang w:val="es-MX"/>
-              </w:rPr>
-            </w:pPr>
-          </w:p>
-        </w:tc>
-      </w:tr>
-      <w:tr>
-        <w:trPr>
-          <w:trHeight w:val="247"/>
-        </w:trPr>
-        <w:tc>
-          <w:tcPr>
-            <w:tcW w:w="2293" w:type="dxa"/>
-          </w:tcPr>
-          <w:p>
-            <w:pPr>
-              <w:rPr>
-                <w:lang w:val="es-MX"/>
-              </w:rPr>
-            </w:pPr>
-            <w:r>
-              <w:rPr>
-                <w:lang w:val="es-MX"/>
-              </w:rPr>
-              <w:t>Evaluación</w:t>
-            </w:r>
-          </w:p>
-        </w:tc>
-        <w:tc>
-          <w:tcPr>
-            <w:tcW w:w="10967" w:type="dxa"/>
-          </w:tcPr>
-          <w:p>
-            <w:pPr>
-              <w:rPr>
-                <w:lang w:val="es-MX"/>
-              </w:rPr>
-            </w:pPr>
-          </w:p>
-        </w:tc>
-      </w:tr>
-    </w:tbl>
-    <w:p>
-      <w:pPr>
-        <w:rPr>
-          <w:lang w:val="es-MX"/>
-        </w:rPr>
-      </w:pPr>
-    </w:p>
-    <w:p>
-      <w:pPr>
-        <w:pStyle w:val="Ttulo2"/>
-        <w:rPr>
-          <w:lang w:val="es-MX"/>
-        </w:rPr>
-      </w:pPr>
-      <w:bookmarkStart w:id="19" w:name="_Toc506970156"/>
-      <w:r>
-        <w:rPr>
-          <w:lang w:val="es-MX"/>
-        </w:rPr>
-        <w:t>Caso de prueba 8</w:t>
-      </w:r>
-      <w:bookmarkEnd w:id="19"/>
-    </w:p>
-    <w:tbl>
-      <w:tblPr>
-        <w:tblStyle w:val="Tablaconcuadrcula"/>
-        <w:tblW w:w="13260" w:type="dxa"/>
-        <w:tblLook w:val="04A0" w:firstRow="1" w:lastRow="0" w:firstColumn="1" w:lastColumn="0" w:noHBand="0" w:noVBand="1"/>
-      </w:tblPr>
-      <w:tblGrid>
-        <w:gridCol w:w="2293"/>
-        <w:gridCol w:w="10967"/>
-      </w:tblGrid>
-      <w:tr>
-        <w:trPr>
-          <w:trHeight w:val="269"/>
-        </w:trPr>
-        <w:tc>
-          <w:tcPr>
-            <w:tcW w:w="2293" w:type="dxa"/>
-          </w:tcPr>
-          <w:p>
-            <w:pPr>
-              <w:rPr>
-                <w:lang w:val="es-MX"/>
-              </w:rPr>
-            </w:pPr>
-            <w:r>
-              <w:rPr>
-                <w:lang w:val="es-MX"/>
-              </w:rPr>
-              <w:t>ID prueba</w:t>
-            </w:r>
-          </w:p>
-        </w:tc>
-        <w:tc>
-          <w:tcPr>
-            <w:tcW w:w="10967" w:type="dxa"/>
-          </w:tcPr>
-          <w:p>
-            <w:pPr>
-              <w:rPr>
-                <w:lang w:val="es-MX"/>
-              </w:rPr>
-            </w:pPr>
-            <w:r>
-              <w:rPr>
-                <w:lang w:val="es-MX"/>
-              </w:rPr>
-              <w:t>8</w:t>
-            </w:r>
-          </w:p>
-        </w:tc>
-      </w:tr>
-      <w:tr>
-        <w:trPr>
-          <w:trHeight w:val="269"/>
-        </w:trPr>
-        <w:tc>
-          <w:tcPr>
-            <w:tcW w:w="2293" w:type="dxa"/>
-          </w:tcPr>
-          <w:p>
-            <w:pPr>
-              <w:rPr>
-                <w:lang w:val="es-MX"/>
-              </w:rPr>
-            </w:pPr>
-            <w:r>
-              <w:rPr>
-                <w:lang w:val="es-MX"/>
-              </w:rPr>
-              <w:t>Tipo</w:t>
-            </w:r>
-          </w:p>
-        </w:tc>
-        <w:tc>
-          <w:tcPr>
-            <w:tcW w:w="10967" w:type="dxa"/>
-          </w:tcPr>
-          <w:p>
-            <w:pPr>
-              <w:rPr>
-                <w:lang w:val="es-MX"/>
-              </w:rPr>
-            </w:pPr>
-            <w:r>
-              <w:rPr>
-                <w:lang w:val="es-MX"/>
-              </w:rPr>
-              <w:t>Integración</w:t>
-            </w:r>
-          </w:p>
-        </w:tc>
-      </w:tr>
-      <w:tr>
-        <w:trPr>
-          <w:trHeight w:val="269"/>
-        </w:trPr>
-        <w:tc>
-          <w:tcPr>
-            <w:tcW w:w="2293" w:type="dxa"/>
-          </w:tcPr>
-          <w:p>
-            <w:pPr>
-              <w:rPr>
-                <w:lang w:val="es-MX"/>
-              </w:rPr>
-            </w:pPr>
-            <w:r>
-              <w:rPr>
-                <w:lang w:val="es-MX"/>
-              </w:rPr>
-              <w:t>Descripción</w:t>
-            </w:r>
-          </w:p>
-        </w:tc>
-        <w:tc>
-          <w:tcPr>
-            <w:tcW w:w="10967" w:type="dxa"/>
-          </w:tcPr>
-          <w:p>
-            <w:pPr>
-              <w:rPr>
-                <w:lang w:val="es-MX"/>
-              </w:rPr>
-            </w:pPr>
-            <w:r>
-              <w:rPr>
-                <w:lang w:val="es-MX"/>
-              </w:rPr>
-              <w:t>Probar que se pueda agregar un examen de TOEIC a un estudiante</w:t>
-            </w:r>
-          </w:p>
-        </w:tc>
-      </w:tr>
-      <w:tr>
-        <w:trPr>
-          <w:trHeight w:val="269"/>
-        </w:trPr>
-        <w:tc>
-          <w:tcPr>
-            <w:tcW w:w="2293" w:type="dxa"/>
-          </w:tcPr>
-          <w:p>
-            <w:pPr>
-              <w:rPr>
-                <w:lang w:val="es-MX"/>
-              </w:rPr>
-            </w:pPr>
-            <w:r>
-              <w:rPr>
-                <w:lang w:val="es-MX"/>
-              </w:rPr>
-              <w:t>Componente(s)</w:t>
-            </w:r>
-          </w:p>
-        </w:tc>
-        <w:tc>
-          <w:tcPr>
-            <w:tcW w:w="10967" w:type="dxa"/>
-          </w:tcPr>
-          <w:p>
-            <w:pPr>
-              <w:rPr>
-                <w:lang w:val="es-MX"/>
-              </w:rPr>
-            </w:pPr>
-          </w:p>
-        </w:tc>
-      </w:tr>
-      <w:tr>
-        <w:trPr>
-          <w:trHeight w:val="269"/>
-        </w:trPr>
-        <w:tc>
-          <w:tcPr>
-            <w:tcW w:w="2293" w:type="dxa"/>
-          </w:tcPr>
-          <w:p>
-            <w:pPr>
-              <w:rPr>
-                <w:lang w:val="es-MX"/>
-              </w:rPr>
-            </w:pPr>
-            <w:r>
-              <w:rPr>
-                <w:lang w:val="es-MX"/>
-              </w:rPr>
-              <w:t>Dependencias</w:t>
-            </w:r>
-          </w:p>
-        </w:tc>
-        <w:tc>
-          <w:tcPr>
-            <w:tcW w:w="10967" w:type="dxa"/>
-          </w:tcPr>
-          <w:p>
-            <w:pPr>
-              <w:rPr>
-                <w:lang w:val="es-MX"/>
-              </w:rPr>
-            </w:pPr>
-            <w:r>
-              <w:rPr>
-                <w:lang w:val="es-MX"/>
-              </w:rPr>
-              <w:t>Ninguna</w:t>
-            </w:r>
-          </w:p>
-        </w:tc>
-      </w:tr>
-      <w:tr>
-        <w:trPr>
-          <w:trHeight w:val="247"/>
-        </w:trPr>
-        <w:tc>
-          <w:tcPr>
-            <w:tcW w:w="2293" w:type="dxa"/>
-          </w:tcPr>
-          <w:p>
-            <w:pPr>
-              <w:rPr>
-                <w:lang w:val="es-MX"/>
-              </w:rPr>
-            </w:pPr>
-            <w:r>
-              <w:rPr>
-                <w:lang w:val="es-MX"/>
-              </w:rPr>
-              <w:t>Entradas</w:t>
-            </w:r>
-          </w:p>
-        </w:tc>
-        <w:tc>
-          <w:tcPr>
-            <w:tcW w:w="10967" w:type="dxa"/>
-          </w:tcPr>
-          <w:p>
-            <w:pPr>
-              <w:rPr>
-                <w:lang w:val="es-MX"/>
-              </w:rPr>
-            </w:pPr>
-            <w:r>
-              <w:rPr>
-                <w:lang w:val="es-MX"/>
-              </w:rPr>
-              <w:t xml:space="preserve">Seleccionar el estudiante: </w:t>
-            </w:r>
-            <w:r>
-              <w:rPr>
-                <w:lang w:val="es-MX"/>
-              </w:rPr>
-              <w:t>14010261</w:t>
-            </w:r>
-            <w:r>
-              <w:rPr>
-                <w:lang w:val="es-MX"/>
-              </w:rPr>
-              <w:tab/>
-              <w:t>RODRIGUEZ RIVAZ JOSE MANUEL</w:t>
-            </w:r>
-          </w:p>
-          <w:p>
-            <w:pPr>
-              <w:rPr>
-                <w:lang w:val="es-MX"/>
-              </w:rPr>
-            </w:pPr>
-            <w:r>
-              <w:rPr>
-                <w:lang w:val="es-MX"/>
-              </w:rPr>
-              <w:t xml:space="preserve">Agregar el examen de ubicación: </w:t>
+          <w:p>
+            <w:pPr>
+              <w:rPr>
+                <w:lang w:val="es-MX"/>
+              </w:rPr>
+            </w:pPr>
+            <w:r>
+              <w:rPr>
+                <w:lang w:val="es-MX"/>
+              </w:rPr>
+              <w:t xml:space="preserve">Agregar el examen de </w:t>
+            </w:r>
+            <w:r>
+              <w:rPr>
+                <w:lang w:val="es-MX"/>
+              </w:rPr>
+              <w:t>TOEIC</w:t>
+            </w:r>
+            <w:r>
+              <w:rPr>
+                <w:lang w:val="es-MX"/>
+              </w:rPr>
+              <w:t xml:space="preserve">: </w:t>
             </w:r>
           </w:p>
           <w:tbl>
             <w:tblPr>
+              <w:tblStyle w:val="Tablaconcuadrcula"/>
               <w:tblW w:w="0" w:type="auto"/>
-              <w:tblCellSpacing w:w="15" w:type="dxa"/>
-              <w:tblCellMar>
-                <w:top w:w="15" w:type="dxa"/>
-                <w:left w:w="15" w:type="dxa"/>
-                <w:bottom w:w="15" w:type="dxa"/>
-                <w:right w:w="15" w:type="dxa"/>
-              </w:tblCellMar>
               <w:tblLook w:val="04A0" w:firstRow="1" w:lastRow="0" w:firstColumn="1" w:lastColumn="0" w:noHBand="0" w:noVBand="1"/>
             </w:tblPr>
             <w:tblGrid>
-              <w:gridCol w:w="1235"/>
-              <w:gridCol w:w="1300"/>
-              <w:gridCol w:w="447"/>
-              <w:gridCol w:w="540"/>
-              <w:gridCol w:w="1835"/>
+              <w:gridCol w:w="1297"/>
+              <w:gridCol w:w="541"/>
+              <w:gridCol w:w="886"/>
+              <w:gridCol w:w="1187"/>
+              <w:gridCol w:w="1486"/>
+              <w:gridCol w:w="1726"/>
+              <w:gridCol w:w="1476"/>
+              <w:gridCol w:w="1081"/>
             </w:tblGrid>
             <w:tr>
-              <w:trPr>
-                <w:tblCellSpacing w:w="15" w:type="dxa"/>
-              </w:trPr>
               <w:tc>
                 <w:tcPr>
                   <w:tcW w:w="0" w:type="auto"/>
-                  <w:vAlign w:val="center"/>
                 </w:tcPr>
                 <w:p>
                   <w:pPr>
                     <w:rPr>
-                      <w:lang w:val="es-MX" w:eastAsia="es-MX"/>
+                      <w:b/>
+                      <w:sz w:val="18"/>
+                      <w:szCs w:val="18"/>
+                      <w:lang w:val="es-MX"/>
                     </w:rPr>
                   </w:pPr>
                   <w:proofErr w:type="spellStart"/>
                   <w:r>
                     <w:rPr>
-                      <w:lang w:val="es-MX" w:eastAsia="es-MX"/>
+                      <w:b/>
+                      <w:sz w:val="18"/>
+                      <w:szCs w:val="18"/>
+                      <w:lang w:val="es-MX"/>
                     </w:rPr>
-                    <w:t>Fecha_toeic</w:t>
+                    <w:t>fecha_toeic</w:t>
                   </w:r>
                   <w:proofErr w:type="spellEnd"/>
                 </w:p>
@@ -7823,38 +7920,22 @@
               <w:tc>
                 <w:tcPr>
                   <w:tcW w:w="0" w:type="auto"/>
-                  <w:vAlign w:val="center"/>
                 </w:tcPr>
                 <w:p>
                   <w:pPr>
                     <w:rPr>
-                      <w:lang w:val="es-MX" w:eastAsia="es-MX"/>
-                    </w:rPr>
-                  </w:pPr>
-                  <w:proofErr w:type="spellStart"/>
-                  <w:r>
-                    <w:rPr>
-                      <w:lang w:val="es-MX" w:eastAsia="es-MX"/>
-                    </w:rPr>
-                    <w:t>Puntos_toeic</w:t>
-                  </w:r>
-                  <w:proofErr w:type="spellEnd"/>
-                </w:p>
-              </w:tc>
-              <w:tc>
-                <w:tcPr>
-                  <w:tcW w:w="0" w:type="auto"/>
-                  <w:vAlign w:val="center"/>
-                </w:tcPr>
-                <w:p>
-                  <w:pPr>
-                    <w:rPr>
-                      <w:lang w:val="es-MX" w:eastAsia="es-MX"/>
+                      <w:b/>
+                      <w:sz w:val="18"/>
+                      <w:szCs w:val="18"/>
+                      <w:lang w:val="es-MX"/>
                     </w:rPr>
                   </w:pPr>
                   <w:r>
                     <w:rPr>
-                      <w:lang w:val="es-MX" w:eastAsia="es-MX"/>
+                      <w:b/>
+                      <w:sz w:val="18"/>
+                      <w:szCs w:val="18"/>
+                      <w:lang w:val="es-MX"/>
                     </w:rPr>
                     <w:t>acta</w:t>
                   </w:r>
@@ -7863,140 +7944,357 @@
               <w:tc>
                 <w:tcPr>
                   <w:tcW w:w="0" w:type="auto"/>
-                  <w:vAlign w:val="center"/>
                 </w:tcPr>
                 <w:p>
                   <w:pPr>
                     <w:rPr>
-                      <w:lang w:val="es-MX" w:eastAsia="es-MX"/>
+                      <w:b/>
+                      <w:sz w:val="18"/>
+                      <w:szCs w:val="18"/>
+                      <w:lang w:val="es-MX"/>
                     </w:rPr>
                   </w:pPr>
                   <w:r>
                     <w:rPr>
-                      <w:lang w:val="es-MX" w:eastAsia="es-MX"/>
+                      <w:b/>
+                      <w:sz w:val="18"/>
+                      <w:szCs w:val="18"/>
+                      <w:lang w:val="es-MX"/>
                     </w:rPr>
-                    <w:t>año</w:t>
+                    <w:t>semestre</w:t>
                   </w:r>
                 </w:p>
               </w:tc>
               <w:tc>
                 <w:tcPr>
                   <w:tcW w:w="0" w:type="auto"/>
-                  <w:vAlign w:val="center"/>
                 </w:tcPr>
                 <w:p>
                   <w:pPr>
                     <w:rPr>
-                      <w:lang w:val="es-MX" w:eastAsia="es-MX"/>
+                      <w:b/>
+                      <w:sz w:val="18"/>
+                      <w:szCs w:val="18"/>
+                      <w:lang w:val="es-MX"/>
                     </w:rPr>
                   </w:pPr>
                   <w:proofErr w:type="spellStart"/>
                   <w:r>
                     <w:rPr>
-                      <w:lang w:val="es-MX" w:eastAsia="es-MX"/>
+                      <w:b/>
+                      <w:sz w:val="18"/>
+                      <w:szCs w:val="18"/>
+                      <w:lang w:val="es-MX"/>
                     </w:rPr>
-                    <w:t>Calificación_toeic</w:t>
+                    <w:t>puntos_toeic</w:t>
+                  </w:r>
+                  <w:proofErr w:type="spellEnd"/>
+                </w:p>
+              </w:tc>
+              <w:tc>
+                <w:tcPr>
+                  <w:tcW w:w="0" w:type="auto"/>
+                </w:tcPr>
+                <w:p>
+                  <w:pPr>
+                    <w:rPr>
+                      <w:b/>
+                      <w:sz w:val="18"/>
+                      <w:szCs w:val="18"/>
+                      <w:lang w:val="es-MX"/>
+                    </w:rPr>
+                  </w:pPr>
+                  <w:proofErr w:type="spellStart"/>
+                  <w:r>
+                    <w:rPr>
+                      <w:b/>
+                      <w:sz w:val="18"/>
+                      <w:szCs w:val="18"/>
+                      <w:lang w:val="es-MX"/>
+                    </w:rPr>
+                    <w:t>porcentaje_toeic</w:t>
+                  </w:r>
+                  <w:proofErr w:type="spellEnd"/>
+                </w:p>
+              </w:tc>
+              <w:tc>
+                <w:tcPr>
+                  <w:tcW w:w="0" w:type="auto"/>
+                </w:tcPr>
+                <w:p>
+                  <w:pPr>
+                    <w:rPr>
+                      <w:b/>
+                      <w:sz w:val="18"/>
+                      <w:szCs w:val="18"/>
+                      <w:lang w:val="es-MX"/>
+                    </w:rPr>
+                  </w:pPr>
+                  <w:proofErr w:type="spellStart"/>
+                  <w:r>
+                    <w:rPr>
+                      <w:b/>
+                      <w:sz w:val="18"/>
+                      <w:szCs w:val="18"/>
+                      <w:lang w:val="es-MX"/>
+                    </w:rPr>
+                    <w:t>porcentaje_articulo</w:t>
+                  </w:r>
+                  <w:proofErr w:type="spellEnd"/>
+                </w:p>
+              </w:tc>
+              <w:tc>
+                <w:tcPr>
+                  <w:tcW w:w="0" w:type="auto"/>
+                </w:tcPr>
+                <w:p>
+                  <w:pPr>
+                    <w:rPr>
+                      <w:b/>
+                      <w:sz w:val="18"/>
+                      <w:szCs w:val="18"/>
+                      <w:lang w:val="es-MX"/>
+                    </w:rPr>
+                  </w:pPr>
+                  <w:proofErr w:type="spellStart"/>
+                  <w:r>
+                    <w:rPr>
+                      <w:b/>
+                      <w:sz w:val="18"/>
+                      <w:szCs w:val="18"/>
+                      <w:lang w:val="es-MX"/>
+                    </w:rPr>
+                    <w:t>porcentaje_final</w:t>
+                  </w:r>
+                  <w:proofErr w:type="spellEnd"/>
+                </w:p>
+              </w:tc>
+              <w:tc>
+                <w:tcPr>
+                  <w:tcW w:w="0" w:type="auto"/>
+                </w:tcPr>
+                <w:p>
+                  <w:pPr>
+                    <w:rPr>
+                      <w:b/>
+                      <w:sz w:val="18"/>
+                      <w:szCs w:val="18"/>
+                      <w:lang w:val="es-MX"/>
+                    </w:rPr>
+                  </w:pPr>
+                  <w:proofErr w:type="spellStart"/>
+                  <w:r>
+                    <w:rPr>
+                      <w:b/>
+                      <w:sz w:val="18"/>
+                      <w:szCs w:val="18"/>
+                      <w:lang w:val="es-MX"/>
+                    </w:rPr>
+                    <w:t>situacion</w:t>
                   </w:r>
                   <w:proofErr w:type="spellEnd"/>
                 </w:p>
               </w:tc>
             </w:tr>
             <w:tr>
-              <w:trPr>
-                <w:tblCellSpacing w:w="15" w:type="dxa"/>
-              </w:trPr>
               <w:tc>
                 <w:tcPr>
                   <w:tcW w:w="0" w:type="auto"/>
-                  <w:vAlign w:val="center"/>
-                  <w:hideMark/>
                 </w:tcPr>
                 <w:p>
                   <w:pPr>
                     <w:rPr>
-                      <w:lang w:val="es-MX" w:eastAsia="es-MX"/>
+                      <w:rStyle w:val="CdigoHTML"/>
+                      <w:sz w:val="18"/>
+                      <w:szCs w:val="18"/>
+                      <w:lang w:val="es-MX"/>
                     </w:rPr>
                   </w:pPr>
                   <w:r>
                     <w:rPr>
-                      <w:lang w:val="es-MX" w:eastAsia="es-MX"/>
+                      <w:rStyle w:val="cm-string"/>
+                      <w:rFonts w:ascii="Courier New" w:hAnsi="Courier New" w:cs="Courier New"/>
+                      <w:sz w:val="18"/>
+                      <w:szCs w:val="18"/>
+                      <w:lang w:val="es-MX"/>
                     </w:rPr>
-                    <w:t>2017-12-02</w:t>
+                    <w:t>2018-03-07</w:t>
                   </w:r>
                 </w:p>
               </w:tc>
               <w:tc>
                 <w:tcPr>
                   <w:tcW w:w="0" w:type="auto"/>
-                  <w:vAlign w:val="center"/>
-                  <w:hideMark/>
                 </w:tcPr>
                 <w:p>
                   <w:pPr>
                     <w:rPr>
-                      <w:lang w:val="es-MX" w:eastAsia="es-MX"/>
+                      <w:rStyle w:val="CdigoHTML"/>
+                      <w:sz w:val="18"/>
+                      <w:szCs w:val="18"/>
+                      <w:lang w:val="es-MX"/>
                     </w:rPr>
                   </w:pPr>
                   <w:r>
                     <w:rPr>
-                      <w:lang w:val="es-MX" w:eastAsia="es-MX"/>
+                      <w:rStyle w:val="cm-string"/>
+                      <w:rFonts w:ascii="Courier New" w:hAnsi="Courier New" w:cs="Courier New"/>
+                      <w:sz w:val="18"/>
+                      <w:szCs w:val="18"/>
+                      <w:lang w:val="es-MX"/>
                     </w:rPr>
-                    <w:t>225</w:t>
+                    <w:t>123</w:t>
                   </w:r>
                 </w:p>
               </w:tc>
               <w:tc>
                 <w:tcPr>
                   <w:tcW w:w="0" w:type="auto"/>
-                  <w:vAlign w:val="center"/>
-                  <w:hideMark/>
                 </w:tcPr>
                 <w:p>
                   <w:pPr>
                     <w:rPr>
-                      <w:lang w:val="es-MX" w:eastAsia="es-MX"/>
+                      <w:rStyle w:val="CdigoHTML"/>
+                      <w:sz w:val="18"/>
+                      <w:szCs w:val="18"/>
+                      <w:lang w:val="es-MX"/>
                     </w:rPr>
                   </w:pPr>
                   <w:r>
                     <w:rPr>
-                      <w:lang w:val="es-MX" w:eastAsia="es-MX"/>
+                      <w:rStyle w:val="cm-string"/>
+                      <w:rFonts w:ascii="Courier New" w:hAnsi="Courier New" w:cs="Courier New"/>
+                      <w:sz w:val="18"/>
+                      <w:szCs w:val="18"/>
+                      <w:lang w:val="es-MX"/>
                     </w:rPr>
-                    <w:t>6</w:t>
+                    <w:t>7</w:t>
                   </w:r>
                 </w:p>
               </w:tc>
               <w:tc>
                 <w:tcPr>
                   <w:tcW w:w="0" w:type="auto"/>
-                  <w:vAlign w:val="center"/>
-                  <w:hideMark/>
                 </w:tcPr>
                 <w:p>
                   <w:pPr>
                     <w:rPr>
-                      <w:lang w:val="es-MX" w:eastAsia="es-MX"/>
+                      <w:rStyle w:val="CdigoHTML"/>
+                      <w:sz w:val="18"/>
+                      <w:szCs w:val="18"/>
+                      <w:lang w:val="es-MX"/>
                     </w:rPr>
                   </w:pPr>
                   <w:r>
                     <w:rPr>
-                      <w:lang w:val="es-MX" w:eastAsia="es-MX"/>
+                      <w:rStyle w:val="cm-string"/>
+                      <w:rFonts w:ascii="Courier New" w:hAnsi="Courier New" w:cs="Courier New"/>
+                      <w:sz w:val="18"/>
+                      <w:szCs w:val="18"/>
+                      <w:lang w:val="es-MX"/>
                     </w:rPr>
-                    <w:t>2017</w:t>
+                    <w:t>500</w:t>
                   </w:r>
                 </w:p>
               </w:tc>
               <w:tc>
                 <w:tcPr>
                   <w:tcW w:w="0" w:type="auto"/>
-                  <w:vAlign w:val="center"/>
-                  <w:hideMark/>
                 </w:tcPr>
                 <w:p>
                   <w:pPr>
                     <w:rPr>
-                      <w:lang w:val="es-MX" w:eastAsia="es-MX"/>
+                      <w:rStyle w:val="CdigoHTML"/>
+                      <w:sz w:val="18"/>
+                      <w:szCs w:val="18"/>
+                      <w:lang w:val="es-MX"/>
                     </w:rPr>
                   </w:pPr>
+                  <w:r>
+                    <w:rPr>
+                      <w:rStyle w:val="cm-string"/>
+                      <w:rFonts w:ascii="Courier New" w:hAnsi="Courier New" w:cs="Courier New"/>
+                      <w:sz w:val="18"/>
+                      <w:szCs w:val="18"/>
+                      <w:lang w:val="es-MX"/>
+                    </w:rPr>
+                    <w:t>65</w:t>
+                  </w:r>
+                </w:p>
+              </w:tc>
+              <w:tc>
+                <w:tcPr>
+                  <w:tcW w:w="0" w:type="auto"/>
+                </w:tcPr>
+                <w:p>
+                  <w:pPr>
+                    <w:rPr>
+                      <w:rStyle w:val="CdigoHTML"/>
+                      <w:sz w:val="18"/>
+                      <w:szCs w:val="18"/>
+                      <w:lang w:val="es-MX"/>
+                    </w:rPr>
+                  </w:pPr>
+                  <w:r>
+                    <w:rPr>
+                      <w:rStyle w:val="cm-string"/>
+                      <w:rFonts w:ascii="Courier New" w:hAnsi="Courier New" w:cs="Courier New"/>
+                      <w:sz w:val="18"/>
+                      <w:szCs w:val="18"/>
+                      <w:lang w:val="es-MX"/>
+                    </w:rPr>
+                    <w:t>25</w:t>
+                  </w:r>
+                </w:p>
+              </w:tc>
+              <w:tc>
+                <w:tcPr>
+                  <w:tcW w:w="0" w:type="auto"/>
+                </w:tcPr>
+                <w:p>
+                  <w:pPr>
+                    <w:rPr>
+                      <w:rStyle w:val="CdigoHTML"/>
+                      <w:sz w:val="18"/>
+                      <w:szCs w:val="18"/>
+                      <w:lang w:val="es-MX"/>
+                    </w:rPr>
+                  </w:pPr>
+                  <w:r>
+                    <w:rPr>
+                      <w:rStyle w:val="cm-string"/>
+                      <w:rFonts w:ascii="Courier New" w:hAnsi="Courier New" w:cs="Courier New"/>
+                      <w:sz w:val="18"/>
+                      <w:szCs w:val="18"/>
+                      <w:lang w:val="es-MX"/>
+                    </w:rPr>
+                    <w:t>90</w:t>
+                  </w:r>
+                </w:p>
+              </w:tc>
+              <w:tc>
+                <w:tcPr>
+                  <w:tcW w:w="0" w:type="auto"/>
+                </w:tcPr>
+                <w:p>
+                  <w:pPr>
+                    <w:rPr>
+                      <w:rStyle w:val="CdigoHTML"/>
+                      <w:sz w:val="18"/>
+                      <w:szCs w:val="18"/>
+                      <w:lang w:val="es-MX"/>
+                    </w:rPr>
+                  </w:pPr>
+                  <w:r>
+                    <w:rPr>
+                      <w:rStyle w:val="cm-string"/>
+                      <w:rFonts w:ascii="Courier New" w:hAnsi="Courier New" w:cs="Courier New"/>
+                      <w:sz w:val="18"/>
+                      <w:szCs w:val="18"/>
+                      <w:lang w:val="es-MX"/>
+                    </w:rPr>
+                    <w:t>APROBADO</w:t>
+                  </w:r>
                 </w:p>
               </w:tc>
             </w:tr>
@@ -8066,11 +8364,11 @@
               </w:rPr>
             </w:pPr>
             <w:r>
-              <w:object w:dxaOrig="5010" w:dyaOrig="765">
-                <v:shape id="_x0000_i1035" type="#_x0000_t75" style="width:250.5pt;height:38.25pt" o:ole="">
+              <w:object w:dxaOrig="16875" w:dyaOrig="1830">
+                <v:shape id="_x0000_i1049" type="#_x0000_t75" style="width:597.9pt;height:65.1pt" o:ole="">
                   <v:imagedata r:id="rId40" o:title=""/>
                 </v:shape>
-                <o:OLEObject Type="Embed" ProgID="PBrush" ShapeID="_x0000_i1035" DrawAspect="Content" ObjectID="_1581129780" r:id="rId41"/>
+                <o:OLEObject Type="Embed" ProgID="PBrush" ShapeID="_x0000_i1049" DrawAspect="Content" ObjectID="_1581827780" r:id="rId41"/>
               </w:object>
             </w:r>
           </w:p>
@@ -8108,6 +8406,8 @@
                 <w:lang w:val="es-MX"/>
               </w:rPr>
             </w:pPr>
+            <w:bookmarkStart w:id="19" w:name="_GoBack"/>
+            <w:bookmarkEnd w:id="19"/>
           </w:p>
         </w:tc>
       </w:tr>
@@ -8129,6 +8429,7 @@
               <w:rPr>
                 <w:lang w:val="es-MX"/>
               </w:rPr>
+              <w:lastRenderedPageBreak/>
               <w:t>Evaluación</w:t>
             </w:r>
           </w:p>
@@ -8166,7 +8467,6 @@
         <w:rPr>
           <w:lang w:val="es-MX"/>
         </w:rPr>
-        <w:lastRenderedPageBreak/>
         <w:t>Aprobaciones</w:t>
       </w:r>
       <w:bookmarkEnd w:id="20"/>
@@ -8209,7 +8509,7 @@
 </file>
 
 <file path=word/endnotes.xml><?xml version="1.0" encoding="utf-8"?>
-<w:endnotes xmlns:wpc="http://schemas.microsoft.com/office/word/2010/wordprocessingCanvas" xmlns:cx="http://schemas.microsoft.com/office/drawing/2014/chartex" xmlns:cx1="http://schemas.microsoft.com/office/drawing/2015/9/8/chartex" xmlns:cx2="http://schemas.microsoft.com/office/drawing/2015/10/21/chartex" xmlns:cx3="http://schemas.microsoft.com/office/drawing/2016/5/9/chartex" xmlns:cx4="http://schemas.microsoft.com/office/drawing/2016/5/10/chartex" xmlns:cx5="http://schemas.microsoft.com/office/drawing/2016/5/11/chartex" xmlns:cx6="http://schemas.microsoft.com/office/drawing/2016/5/12/chartex" xmlns:cx7="http://schemas.microsoft.com/office/drawing/2016/5/13/chartex" xmlns:cx8="http://schemas.microsoft.com/office/drawing/2016/5/14/chartex" xmlns:mc="http://schemas.openxmlformats.org/markup-compatibility/2006" xmlns:aink="http://schemas.microsoft.com/office/drawing/2016/ink" xmlns:am3d="http://schemas.microsoft.com/office/drawing/2017/model3d" xmlns:o="urn:schemas-microsoft-com:office:office" xmlns:r="http://schemas.openxmlformats.org/officeDocument/2006/relationships" xmlns:m="http://schemas.openxmlformats.org/officeDocument/2006/math" xmlns:v="urn:schemas-microsoft-com:vml" xmlns:wp14="http://schemas.microsoft.com/office/word/2010/wordprocessingDrawing" xmlns:wp="http://schemas.openxmlformats.org/drawingml/2006/wordprocessingDrawing" xmlns:w10="urn:schemas-microsoft-com:office:word" xmlns:w="http://schemas.openxmlformats.org/wordprocessingml/2006/main" xmlns:w14="http://schemas.microsoft.com/office/word/2010/wordml" xmlns:w15="http://schemas.microsoft.com/office/word/2012/wordml" xmlns:w16cid="http://schemas.microsoft.com/office/word/2016/wordml/cid" xmlns:w16se="http://schemas.microsoft.com/office/word/2015/wordml/symex" xmlns:wpg="http://schemas.microsoft.com/office/word/2010/wordprocessingGroup" xmlns:wpi="http://schemas.microsoft.com/office/word/2010/wordprocessingInk" xmlns:wne="http://schemas.microsoft.com/office/word/2006/wordml" xmlns:wps="http://schemas.microsoft.com/office/word/2010/wordprocessingShape" mc:Ignorable="w14 w15 w16se w16cid wp14">
+<w:endnotes xmlns:wpc="http://schemas.microsoft.com/office/word/2010/wordprocessingCanvas" xmlns:cx="http://schemas.microsoft.com/office/drawing/2014/chartex" xmlns:mc="http://schemas.openxmlformats.org/markup-compatibility/2006" xmlns:o="urn:schemas-microsoft-com:office:office" xmlns:r="http://schemas.openxmlformats.org/officeDocument/2006/relationships" xmlns:m="http://schemas.openxmlformats.org/officeDocument/2006/math" xmlns:v="urn:schemas-microsoft-com:vml" xmlns:wp14="http://schemas.microsoft.com/office/word/2010/wordprocessingDrawing" xmlns:wp="http://schemas.openxmlformats.org/drawingml/2006/wordprocessingDrawing" xmlns:w10="urn:schemas-microsoft-com:office:word" xmlns:w="http://schemas.openxmlformats.org/wordprocessingml/2006/main" xmlns:w14="http://schemas.microsoft.com/office/word/2010/wordml" xmlns:w15="http://schemas.microsoft.com/office/word/2012/wordml" xmlns:w16se="http://schemas.microsoft.com/office/word/2015/wordml/symex" xmlns:wpg="http://schemas.microsoft.com/office/word/2010/wordprocessingGroup" xmlns:wpi="http://schemas.microsoft.com/office/word/2010/wordprocessingInk" xmlns:wne="http://schemas.microsoft.com/office/word/2006/wordml" xmlns:wps="http://schemas.microsoft.com/office/word/2010/wordprocessingShape" mc:Ignorable="w14 w15 w16se wp14">
   <w:endnote w:type="separator" w:id="-1">
     <w:p>
       <w:r>
@@ -8228,7 +8528,7 @@
 </file>
 
 <file path=word/footnotes.xml><?xml version="1.0" encoding="utf-8"?>
-<w:footnotes xmlns:wpc="http://schemas.microsoft.com/office/word/2010/wordprocessingCanvas" xmlns:cx="http://schemas.microsoft.com/office/drawing/2014/chartex" xmlns:cx1="http://schemas.microsoft.com/office/drawing/2015/9/8/chartex" xmlns:cx2="http://schemas.microsoft.com/office/drawing/2015/10/21/chartex" xmlns:cx3="http://schemas.microsoft.com/office/drawing/2016/5/9/chartex" xmlns:cx4="http://schemas.microsoft.com/office/drawing/2016/5/10/chartex" xmlns:cx5="http://schemas.microsoft.com/office/drawing/2016/5/11/chartex" xmlns:cx6="http://schemas.microsoft.com/office/drawing/2016/5/12/chartex" xmlns:cx7="http://schemas.microsoft.com/office/drawing/2016/5/13/chartex" xmlns:cx8="http://schemas.microsoft.com/office/drawing/2016/5/14/chartex" xmlns:mc="http://schemas.openxmlformats.org/markup-compatibility/2006" xmlns:aink="http://schemas.microsoft.com/office/drawing/2016/ink" xmlns:am3d="http://schemas.microsoft.com/office/drawing/2017/model3d" xmlns:o="urn:schemas-microsoft-com:office:office" xmlns:r="http://schemas.openxmlformats.org/officeDocument/2006/relationships" xmlns:m="http://schemas.openxmlformats.org/officeDocument/2006/math" xmlns:v="urn:schemas-microsoft-com:vml" xmlns:wp14="http://schemas.microsoft.com/office/word/2010/wordprocessingDrawing" xmlns:wp="http://schemas.openxmlformats.org/drawingml/2006/wordprocessingDrawing" xmlns:w10="urn:schemas-microsoft-com:office:word" xmlns:w="http://schemas.openxmlformats.org/wordprocessingml/2006/main" xmlns:w14="http://schemas.microsoft.com/office/word/2010/wordml" xmlns:w15="http://schemas.microsoft.com/office/word/2012/wordml" xmlns:w16cid="http://schemas.microsoft.com/office/word/2016/wordml/cid" xmlns:w16se="http://schemas.microsoft.com/office/word/2015/wordml/symex" xmlns:wpg="http://schemas.microsoft.com/office/word/2010/wordprocessingGroup" xmlns:wpi="http://schemas.microsoft.com/office/word/2010/wordprocessingInk" xmlns:wne="http://schemas.microsoft.com/office/word/2006/wordml" xmlns:wps="http://schemas.microsoft.com/office/word/2010/wordprocessingShape" mc:Ignorable="w14 w15 w16se w16cid wp14">
+<w:footnotes xmlns:wpc="http://schemas.microsoft.com/office/word/2010/wordprocessingCanvas" xmlns:cx="http://schemas.microsoft.com/office/drawing/2014/chartex" xmlns:mc="http://schemas.openxmlformats.org/markup-compatibility/2006" xmlns:o="urn:schemas-microsoft-com:office:office" xmlns:r="http://schemas.openxmlformats.org/officeDocument/2006/relationships" xmlns:m="http://schemas.openxmlformats.org/officeDocument/2006/math" xmlns:v="urn:schemas-microsoft-com:vml" xmlns:wp14="http://schemas.microsoft.com/office/word/2010/wordprocessingDrawing" xmlns:wp="http://schemas.openxmlformats.org/drawingml/2006/wordprocessingDrawing" xmlns:w10="urn:schemas-microsoft-com:office:word" xmlns:w="http://schemas.openxmlformats.org/wordprocessingml/2006/main" xmlns:w14="http://schemas.microsoft.com/office/word/2010/wordml" xmlns:w15="http://schemas.microsoft.com/office/word/2012/wordml" xmlns:w16se="http://schemas.microsoft.com/office/word/2015/wordml/symex" xmlns:wpg="http://schemas.microsoft.com/office/word/2010/wordprocessingGroup" xmlns:wpi="http://schemas.microsoft.com/office/word/2010/wordprocessingInk" xmlns:wne="http://schemas.microsoft.com/office/word/2006/wordml" xmlns:wps="http://schemas.microsoft.com/office/word/2010/wordprocessingShape" mc:Ignorable="w14 w15 w16se wp14">
   <w:footnote w:type="separator" w:id="-1">
     <w:p>
       <w:r>
@@ -8247,7 +8547,7 @@
 </file>
 
 <file path=word/header1.xml><?xml version="1.0" encoding="utf-8"?>
-<w:hdr xmlns:wpc="http://schemas.microsoft.com/office/word/2010/wordprocessingCanvas" xmlns:cx="http://schemas.microsoft.com/office/drawing/2014/chartex" xmlns:cx1="http://schemas.microsoft.com/office/drawing/2015/9/8/chartex" xmlns:cx2="http://schemas.microsoft.com/office/drawing/2015/10/21/chartex" xmlns:cx3="http://schemas.microsoft.com/office/drawing/2016/5/9/chartex" xmlns:cx4="http://schemas.microsoft.com/office/drawing/2016/5/10/chartex" xmlns:cx5="http://schemas.microsoft.com/office/drawing/2016/5/11/chartex" xmlns:cx6="http://schemas.microsoft.com/office/drawing/2016/5/12/chartex" xmlns:cx7="http://schemas.microsoft.com/office/drawing/2016/5/13/chartex" xmlns:cx8="http://schemas.microsoft.com/office/drawing/2016/5/14/chartex" xmlns:mc="http://schemas.openxmlformats.org/markup-compatibility/2006" xmlns:aink="http://schemas.microsoft.com/office/drawing/2016/ink" xmlns:am3d="http://schemas.microsoft.com/office/drawing/2017/model3d" xmlns:o="urn:schemas-microsoft-com:office:office" xmlns:r="http://schemas.openxmlformats.org/officeDocument/2006/relationships" xmlns:m="http://schemas.openxmlformats.org/officeDocument/2006/math" xmlns:v="urn:schemas-microsoft-com:vml" xmlns:wp14="http://schemas.microsoft.com/office/word/2010/wordprocessingDrawing" xmlns:wp="http://schemas.openxmlformats.org/drawingml/2006/wordprocessingDrawing" xmlns:w10="urn:schemas-microsoft-com:office:word" xmlns:w="http://schemas.openxmlformats.org/wordprocessingml/2006/main" xmlns:w14="http://schemas.microsoft.com/office/word/2010/wordml" xmlns:w15="http://schemas.microsoft.com/office/word/2012/wordml" xmlns:w16cid="http://schemas.microsoft.com/office/word/2016/wordml/cid" xmlns:w16se="http://schemas.microsoft.com/office/word/2015/wordml/symex" xmlns:wpg="http://schemas.microsoft.com/office/word/2010/wordprocessingGroup" xmlns:wpi="http://schemas.microsoft.com/office/word/2010/wordprocessingInk" xmlns:wne="http://schemas.microsoft.com/office/word/2006/wordml" xmlns:wps="http://schemas.microsoft.com/office/word/2010/wordprocessingShape" mc:Ignorable="w14 w15 w16se w16cid wp14">
+<w:hdr xmlns:wpc="http://schemas.microsoft.com/office/word/2010/wordprocessingCanvas" xmlns:cx="http://schemas.microsoft.com/office/drawing/2014/chartex" xmlns:mc="http://schemas.openxmlformats.org/markup-compatibility/2006" xmlns:o="urn:schemas-microsoft-com:office:office" xmlns:r="http://schemas.openxmlformats.org/officeDocument/2006/relationships" xmlns:m="http://schemas.openxmlformats.org/officeDocument/2006/math" xmlns:v="urn:schemas-microsoft-com:vml" xmlns:wp14="http://schemas.microsoft.com/office/word/2010/wordprocessingDrawing" xmlns:wp="http://schemas.openxmlformats.org/drawingml/2006/wordprocessingDrawing" xmlns:w10="urn:schemas-microsoft-com:office:word" xmlns:w="http://schemas.openxmlformats.org/wordprocessingml/2006/main" xmlns:w14="http://schemas.microsoft.com/office/word/2010/wordml" xmlns:w15="http://schemas.microsoft.com/office/word/2012/wordml" xmlns:w16se="http://schemas.microsoft.com/office/word/2015/wordml/symex" xmlns:wpg="http://schemas.microsoft.com/office/word/2010/wordprocessingGroup" xmlns:wpi="http://schemas.microsoft.com/office/word/2010/wordprocessingInk" xmlns:wne="http://schemas.microsoft.com/office/word/2006/wordml" xmlns:wps="http://schemas.microsoft.com/office/word/2010/wordprocessingShape" mc:Ignorable="w14 w15 w16se wp14">
   <w:p>
     <w:pPr>
       <w:pStyle w:val="Encabezado"/>
@@ -8367,7 +8667,7 @@
         <w:noProof/>
         <w:lang w:val="es-MX"/>
       </w:rPr>
-      <w:t>22</w:t>
+      <w:t>23</w:t>
     </w:r>
     <w:r>
       <w:fldChar w:fldCharType="end"/>
@@ -8425,7 +8725,7 @@
 </file>
 
 <file path=word/numbering.xml><?xml version="1.0" encoding="utf-8"?>
-<w:numbering xmlns:wpc="http://schemas.microsoft.com/office/word/2010/wordprocessingCanvas" xmlns:cx="http://schemas.microsoft.com/office/drawing/2014/chartex" xmlns:cx1="http://schemas.microsoft.com/office/drawing/2015/9/8/chartex" xmlns:cx2="http://schemas.microsoft.com/office/drawing/2015/10/21/chartex" xmlns:cx3="http://schemas.microsoft.com/office/drawing/2016/5/9/chartex" xmlns:cx4="http://schemas.microsoft.com/office/drawing/2016/5/10/chartex" xmlns:cx5="http://schemas.microsoft.com/office/drawing/2016/5/11/chartex" xmlns:cx6="http://schemas.microsoft.com/office/drawing/2016/5/12/chartex" xmlns:cx7="http://schemas.microsoft.com/office/drawing/2016/5/13/chartex" xmlns:cx8="http://schemas.microsoft.com/office/drawing/2016/5/14/chartex" xmlns:mc="http://schemas.openxmlformats.org/markup-compatibility/2006" xmlns:aink="http://schemas.microsoft.com/office/drawing/2016/ink" xmlns:am3d="http://schemas.microsoft.com/office/drawing/2017/model3d" xmlns:o="urn:schemas-microsoft-com:office:office" xmlns:r="http://schemas.openxmlformats.org/officeDocument/2006/relationships" xmlns:m="http://schemas.openxmlformats.org/officeDocument/2006/math" xmlns:v="urn:schemas-microsoft-com:vml" xmlns:wp14="http://schemas.microsoft.com/office/word/2010/wordprocessingDrawing" xmlns:wp="http://schemas.openxmlformats.org/drawingml/2006/wordprocessingDrawing" xmlns:w10="urn:schemas-microsoft-com:office:word" xmlns:w="http://schemas.openxmlformats.org/wordprocessingml/2006/main" xmlns:w14="http://schemas.microsoft.com/office/word/2010/wordml" xmlns:w15="http://schemas.microsoft.com/office/word/2012/wordml" xmlns:w16cid="http://schemas.microsoft.com/office/word/2016/wordml/cid" xmlns:w16se="http://schemas.microsoft.com/office/word/2015/wordml/symex" xmlns:wpg="http://schemas.microsoft.com/office/word/2010/wordprocessingGroup" xmlns:wpi="http://schemas.microsoft.com/office/word/2010/wordprocessingInk" xmlns:wne="http://schemas.microsoft.com/office/word/2006/wordml" xmlns:wps="http://schemas.microsoft.com/office/word/2010/wordprocessingShape" mc:Ignorable="w14 w15 w16se w16cid wp14">
+<w:numbering xmlns:wpc="http://schemas.microsoft.com/office/word/2010/wordprocessingCanvas" xmlns:cx="http://schemas.microsoft.com/office/drawing/2014/chartex" xmlns:mc="http://schemas.openxmlformats.org/markup-compatibility/2006" xmlns:o="urn:schemas-microsoft-com:office:office" xmlns:r="http://schemas.openxmlformats.org/officeDocument/2006/relationships" xmlns:m="http://schemas.openxmlformats.org/officeDocument/2006/math" xmlns:v="urn:schemas-microsoft-com:vml" xmlns:wp14="http://schemas.microsoft.com/office/word/2010/wordprocessingDrawing" xmlns:wp="http://schemas.openxmlformats.org/drawingml/2006/wordprocessingDrawing" xmlns:w10="urn:schemas-microsoft-com:office:word" xmlns:w="http://schemas.openxmlformats.org/wordprocessingml/2006/main" xmlns:w14="http://schemas.microsoft.com/office/word/2010/wordml" xmlns:w15="http://schemas.microsoft.com/office/word/2012/wordml" xmlns:w16se="http://schemas.microsoft.com/office/word/2015/wordml/symex" xmlns:wpg="http://schemas.microsoft.com/office/word/2010/wordprocessingGroup" xmlns:wpi="http://schemas.microsoft.com/office/word/2010/wordprocessingInk" xmlns:wne="http://schemas.microsoft.com/office/word/2006/wordml" xmlns:wps="http://schemas.microsoft.com/office/word/2010/wordprocessingShape" mc:Ignorable="w14 w15 w16se wp14">
   <w:abstractNum w:abstractNumId="0" w15:restartNumberingAfterBreak="0">
     <w:nsid w:val="01780265"/>
     <w:multiLevelType w:val="hybridMultilevel"/>
@@ -11114,7 +11414,7 @@
 </file>
 
 <file path=word/styles.xml><?xml version="1.0" encoding="utf-8"?>
-<w:styles xmlns:mc="http://schemas.openxmlformats.org/markup-compatibility/2006" xmlns:r="http://schemas.openxmlformats.org/officeDocument/2006/relationships" xmlns:w="http://schemas.openxmlformats.org/wordprocessingml/2006/main" xmlns:w14="http://schemas.microsoft.com/office/word/2010/wordml" xmlns:w15="http://schemas.microsoft.com/office/word/2012/wordml" xmlns:w16cid="http://schemas.microsoft.com/office/word/2016/wordml/cid" xmlns:w16se="http://schemas.microsoft.com/office/word/2015/wordml/symex" mc:Ignorable="w14 w15 w16se w16cid">
+<w:styles xmlns:mc="http://schemas.openxmlformats.org/markup-compatibility/2006" xmlns:r="http://schemas.openxmlformats.org/officeDocument/2006/relationships" xmlns:w="http://schemas.openxmlformats.org/wordprocessingml/2006/main" xmlns:w14="http://schemas.microsoft.com/office/word/2010/wordml" xmlns:w15="http://schemas.microsoft.com/office/word/2012/wordml" xmlns:w16se="http://schemas.microsoft.com/office/word/2015/wordml/symex" mc:Ignorable="w14 w15 w16se">
   <w:docDefaults>
     <w:rPrDefault>
       <w:rPr>
@@ -11130,7 +11430,7 @@
       </w:pPr>
     </w:pPrDefault>
   </w:docDefaults>
-  <w:latentStyles w:defLockedState="0" w:defUIPriority="99" w:defSemiHidden="0" w:defUnhideWhenUsed="0" w:defQFormat="0" w:count="375">
+  <w:latentStyles w:defLockedState="0" w:defUIPriority="99" w:defSemiHidden="0" w:defUnhideWhenUsed="0" w:defQFormat="0" w:count="371">
     <w:lsdException w:name="Normal" w:uiPriority="0" w:qFormat="1"/>
     <w:lsdException w:name="heading 1" w:uiPriority="9" w:qFormat="1"/>
     <w:lsdException w:name="heading 2" w:semiHidden="1" w:uiPriority="9" w:unhideWhenUsed="1" w:qFormat="1"/>
@@ -11236,6 +11536,7 @@
     <w:lsdException w:name="HTML Sample" w:semiHidden="1" w:unhideWhenUsed="1"/>
     <w:lsdException w:name="HTML Typewriter" w:semiHidden="1" w:unhideWhenUsed="1"/>
     <w:lsdException w:name="HTML Variable" w:semiHidden="1" w:unhideWhenUsed="1"/>
+    <w:lsdException w:name="Normal Table" w:semiHidden="1" w:unhideWhenUsed="1"/>
     <w:lsdException w:name="annotation subject" w:semiHidden="1" w:unhideWhenUsed="1"/>
     <w:lsdException w:name="No List" w:semiHidden="1" w:unhideWhenUsed="1"/>
     <w:lsdException w:name="Outline List 1" w:semiHidden="1" w:unhideWhenUsed="1"/>
@@ -11279,8 +11580,10 @@
     <w:lsdException w:name="Table Elegant" w:semiHidden="1" w:unhideWhenUsed="1"/>
     <w:lsdException w:name="Table Professional" w:semiHidden="1" w:unhideWhenUsed="1"/>
     <w:lsdException w:name="Table Subtle 1" w:semiHidden="1" w:unhideWhenUsed="1"/>
+    <w:lsdException w:name="Table Subtle 2" w:semiHidden="1" w:unhideWhenUsed="1"/>
     <w:lsdException w:name="Table Web 1" w:semiHidden="1" w:unhideWhenUsed="1"/>
     <w:lsdException w:name="Table Web 2" w:semiHidden="1" w:unhideWhenUsed="1"/>
+    <w:lsdException w:name="Table Web 3" w:semiHidden="1" w:unhideWhenUsed="1"/>
     <w:lsdException w:name="Balloon Text" w:semiHidden="1" w:unhideWhenUsed="1"/>
     <w:lsdException w:name="Table Grid" w:uiPriority="39"/>
     <w:lsdException w:name="Table Theme" w:semiHidden="1" w:unhideWhenUsed="1"/>
@@ -11499,10 +11802,6 @@
     <w:lsdException w:name="List Table 5 Dark Accent 6" w:uiPriority="50"/>
     <w:lsdException w:name="List Table 6 Colorful Accent 6" w:uiPriority="51"/>
     <w:lsdException w:name="List Table 7 Colorful Accent 6" w:uiPriority="52"/>
-    <w:lsdException w:name="Mention" w:semiHidden="1" w:unhideWhenUsed="1"/>
-    <w:lsdException w:name="Smart Hyperlink" w:semiHidden="1" w:unhideWhenUsed="1"/>
-    <w:lsdException w:name="Hashtag" w:semiHidden="1" w:unhideWhenUsed="1"/>
-    <w:lsdException w:name="Unresolved Mention" w:semiHidden="1" w:unhideWhenUsed="1"/>
   </w:latentStyles>
   <w:style w:type="paragraph" w:default="1" w:styleId="Normal">
     <w:name w:val="Normal"/>
@@ -11908,6 +12207,24 @@
       <w:lang w:val="en-US"/>
     </w:rPr>
   </w:style>
+  <w:style w:type="character" w:styleId="CdigoHTML">
+    <w:name w:val="HTML Code"/>
+    <w:basedOn w:val="Fuentedeprrafopredeter"/>
+    <w:uiPriority w:val="99"/>
+    <w:semiHidden/>
+    <w:unhideWhenUsed/>
+    <w:rsid w:val="008753DA"/>
+    <w:rPr>
+      <w:rFonts w:ascii="Courier New" w:eastAsia="Times New Roman" w:hAnsi="Courier New" w:cs="Courier New"/>
+      <w:sz w:val="20"/>
+      <w:szCs w:val="20"/>
+    </w:rPr>
+  </w:style>
+  <w:style w:type="character" w:customStyle="1" w:styleId="cm-string">
+    <w:name w:val="cm-string"/>
+    <w:basedOn w:val="Fuentedeprrafopredeter"/>
+    <w:rsid w:val="008753DA"/>
+  </w:style>
 </w:styles>
 </file>
 
@@ -12177,7 +12494,7 @@
 </file>
 
 <file path=customXml/itemProps1.xml><?xml version="1.0" encoding="utf-8"?>
-<ds:datastoreItem xmlns:ds="http://schemas.openxmlformats.org/officeDocument/2006/customXml" ds:itemID="{8B23FCAD-B584-49FB-9ACC-73425A3BCEEB}">
+<ds:datastoreItem xmlns:ds="http://schemas.openxmlformats.org/officeDocument/2006/customXml" ds:itemID="{678AA300-0C25-436B-B1E6-1CDF4F9CC135}">
   <ds:schemaRefs>
     <ds:schemaRef ds:uri="http://schemas.openxmlformats.org/officeDocument/2006/bibliography"/>
   </ds:schemaRefs>

</xml_diff>